<commit_message>
Project Design [First Draft]
* At this point, user testing needs to be conducted before further work
on the report can take place
</commit_message>
<xml_diff>
--- a/Report v1.docx
+++ b/Report v1.docx
@@ -406,7 +406,7 @@
           <w:color w:val="212121"/>
           <w:shd w:val="clear" w:color="auto" w:fill="FFFFFF"/>
         </w:rPr>
-        <w:t>Supporting social collaboration with a virtual economy system</w:t>
+        <w:t>Supporting collaboration with a virtual economy system</w:t>
       </w:r>
       <w:r>
         <w:t>”</w:t>
@@ -419,6 +419,40 @@
       <w:bookmarkStart w:id="0" w:name="_Toc434623889"/>
       <w:r>
         <w:t>Abstract</w:t>
+      </w:r>
+    </w:p>
+    <w:p>
+      <w:pPr>
+        <w:pStyle w:val="NormalWeb"/>
+      </w:pPr>
+    </w:p>
+    <w:p>
+      <w:pPr>
+        <w:pStyle w:val="NormalWeb"/>
+      </w:pPr>
+    </w:p>
+    <w:p>
+      <w:pPr>
+        <w:pStyle w:val="Heading1"/>
+      </w:pPr>
+      <w:r>
+        <w:t>Introduction</w:t>
+      </w:r>
+    </w:p>
+    <w:p>
+      <w:pPr>
+        <w:pStyle w:val="NormalWeb"/>
+      </w:pPr>
+      <w:r>
+        <w:t>[ENSURE ENTIRE REPORT IS IN PAST TENSE]</w:t>
+      </w:r>
+    </w:p>
+    <w:p>
+      <w:pPr>
+        <w:pStyle w:val="NormalWeb"/>
+      </w:pPr>
+      <w:r>
+        <w:t>[Add references to methodologies]</w:t>
       </w:r>
     </w:p>
     <w:bookmarkEnd w:id="0"/>
@@ -1370,6 +1404,20 @@
       </w:r>
     </w:p>
     <w:p>
+      <w:pPr>
+        <w:pStyle w:val="NormalWeb"/>
+        <w:rPr>
+          <w:u w:val="single"/>
+        </w:rPr>
+      </w:pPr>
+      <w:r>
+        <w:rPr>
+          <w:u w:val="single"/>
+        </w:rPr>
+        <w:t>Aims and Objectives</w:t>
+      </w:r>
+    </w:p>
+    <w:p>
       <w:r>
         <w:t xml:space="preserve">Given the </w:t>
       </w:r>
@@ -1422,6 +1470,7 @@
         <w:rPr>
           <w:u w:val="single"/>
         </w:rPr>
+        <w:lastRenderedPageBreak/>
         <w:t xml:space="preserve">Minimum Viable Product </w:t>
       </w:r>
     </w:p>
@@ -1434,7 +1483,6 @@
         </w:numPr>
       </w:pPr>
       <w:r>
-        <w:lastRenderedPageBreak/>
         <w:t>New users can create a ‘Backscratcher’ profile, which has its own credit balance and linked tasks</w:t>
       </w:r>
     </w:p>
@@ -1509,11 +1557,6 @@
       <w:r>
         <w:t>the system’s ability to support collaboration be determined before any extra features are added.</w:t>
       </w:r>
-    </w:p>
-    <w:p>
-      <w:pPr>
-        <w:pStyle w:val="NormalWeb"/>
-      </w:pPr>
     </w:p>
     <w:p>
       <w:pPr>
@@ -2124,6 +2167,7 @@
     <w:p>
       <w:pPr>
         <w:pStyle w:val="NormalWeb"/>
+        <w:spacing w:after="0" w:afterAutospacing="0"/>
         <w:ind w:left="360"/>
       </w:pPr>
       <w:r>
@@ -2133,6 +2177,7 @@
     <w:p>
       <w:pPr>
         <w:pStyle w:val="NormalWeb"/>
+        <w:spacing w:after="0" w:afterAutospacing="0"/>
         <w:ind w:left="360"/>
       </w:pPr>
       <w:hyperlink r:id="rId19" w:history="1">
@@ -2147,6 +2192,7 @@
     <w:p>
       <w:pPr>
         <w:pStyle w:val="NormalWeb"/>
+        <w:spacing w:after="0" w:afterAutospacing="0"/>
         <w:ind w:left="360"/>
       </w:pPr>
       <w:hyperlink r:id="rId20" w:history="1">
@@ -2161,6 +2207,7 @@
     <w:p>
       <w:pPr>
         <w:pStyle w:val="NormalWeb"/>
+        <w:spacing w:after="0" w:afterAutospacing="0"/>
         <w:ind w:left="360"/>
       </w:pPr>
       <w:hyperlink r:id="rId21" w:history="1">
@@ -2512,8 +2559,6 @@
         <w:pStyle w:val="NormalWeb"/>
         <w:jc w:val="center"/>
       </w:pPr>
-      <w:bookmarkStart w:id="2" w:name="_GoBack"/>
-      <w:bookmarkEnd w:id="2"/>
       <w:r>
         <w:rPr>
           <w:noProof/>
@@ -3355,6 +3400,679 @@
         <w:pStyle w:val="NormalWeb"/>
       </w:pPr>
       <w:r>
+        <w:rPr>
+          <w:b/>
+        </w:rPr>
+        <w:t>1.</w:t>
+      </w:r>
+      <w:r>
+        <w:rPr>
+          <w:color w:val="00B050"/>
+        </w:rPr>
+        <w:t xml:space="preserve"> </w:t>
+      </w:r>
+      <w:r>
+        <w:rPr>
+          <w:color w:val="00B050"/>
+        </w:rPr>
+        <w:t xml:space="preserve">Requirements collection and analysis </w:t>
+      </w:r>
+      <w:r>
+        <w:rPr>
+          <w:color w:val="00B050"/>
+        </w:rPr>
+        <w:t>(Small – link to lit review)</w:t>
+      </w:r>
+      <w:r>
+        <w:rPr>
+          <w:color w:val="00B050"/>
+        </w:rPr>
+        <w:t xml:space="preserve">, design </w:t>
+      </w:r>
+      <w:r>
+        <w:t>(Small – Mention lack of need for good visuals</w:t>
+      </w:r>
+      <w:r>
+        <w:t>?</w:t>
+      </w:r>
+      <w:r>
+        <w:t>)</w:t>
+      </w:r>
+    </w:p>
+    <w:p>
+      <w:pPr>
+        <w:pStyle w:val="NormalWeb"/>
+      </w:pPr>
+      <w:r>
+        <w:t xml:space="preserve">The design specifications for the artefact was generated from the analysis of relevant literature conducted earlier in this report. It was found that the desired system would need to use an incentive mechanism to </w:t>
+      </w:r>
+      <w:r>
+        <w:t>test whether peers feel</w:t>
+      </w:r>
+      <w:r>
+        <w:t xml:space="preserve"> encouraged to collaborate</w:t>
+      </w:r>
+      <w:r>
+        <w:t xml:space="preserve"> if their rewards system is stimulated. Given the research conducted by </w:t>
+      </w:r>
+      <w:proofErr w:type="spellStart"/>
+      <w:r>
+        <w:t>Thut</w:t>
+      </w:r>
+      <w:proofErr w:type="spellEnd"/>
+      <w:r>
+        <w:t>, et al (1997) in the paper “Activation of the human brain by monetary reward”, it was decided that a form of financial incentive would be the best way to stimulate users to aid their co-</w:t>
+      </w:r>
+      <w:r>
+        <w:rPr>
+          <w:szCs w:val="22"/>
+        </w:rPr>
+        <w:t xml:space="preserve">workers; however, given the ethical pitfalls that could occur when transferring valuable currencies online </w:t>
+      </w:r>
+      <w:r>
+        <w:rPr>
+          <w:szCs w:val="22"/>
+        </w:rPr>
+        <w:t>(</w:t>
+      </w:r>
+      <w:r>
+        <w:rPr>
+          <w:rFonts w:cs="Arial"/>
+          <w:color w:val="222222"/>
+          <w:szCs w:val="22"/>
+          <w:shd w:val="clear" w:color="auto" w:fill="FFFFFF"/>
+        </w:rPr>
+        <w:t xml:space="preserve">Leeson, </w:t>
+      </w:r>
+      <w:r>
+        <w:rPr>
+          <w:rFonts w:cs="Arial"/>
+          <w:color w:val="222222"/>
+          <w:szCs w:val="22"/>
+          <w:shd w:val="clear" w:color="auto" w:fill="FFFFFF"/>
+        </w:rPr>
+        <w:t xml:space="preserve">P. </w:t>
+      </w:r>
+      <w:r>
+        <w:rPr>
+          <w:rFonts w:cs="Arial"/>
+          <w:color w:val="222222"/>
+          <w:szCs w:val="22"/>
+          <w:shd w:val="clear" w:color="auto" w:fill="FFFFFF"/>
+        </w:rPr>
+        <w:t>and Coyne</w:t>
+      </w:r>
+      <w:r>
+        <w:rPr>
+          <w:rFonts w:cs="Arial"/>
+          <w:color w:val="222222"/>
+          <w:szCs w:val="22"/>
+          <w:shd w:val="clear" w:color="auto" w:fill="FFFFFF"/>
+        </w:rPr>
+        <w:t>, C., 2005;</w:t>
+      </w:r>
+      <w:r>
+        <w:rPr>
+          <w:szCs w:val="22"/>
+        </w:rPr>
+        <w:t xml:space="preserve"> </w:t>
+      </w:r>
+      <w:r>
+        <w:rPr>
+          <w:rFonts w:cs="Arial"/>
+          <w:color w:val="222222"/>
+          <w:szCs w:val="22"/>
+          <w:shd w:val="clear" w:color="auto" w:fill="FFFFFF"/>
+        </w:rPr>
+        <w:t>Bhattacharyya, S.</w:t>
+      </w:r>
+      <w:r>
+        <w:rPr>
+          <w:rFonts w:cs="Arial"/>
+          <w:color w:val="222222"/>
+          <w:szCs w:val="22"/>
+          <w:shd w:val="clear" w:color="auto" w:fill="FFFFFF"/>
+        </w:rPr>
+        <w:t>, et al</w:t>
+      </w:r>
+      <w:r>
+        <w:rPr>
+          <w:rFonts w:cs="Arial"/>
+          <w:color w:val="222222"/>
+          <w:szCs w:val="22"/>
+          <w:shd w:val="clear" w:color="auto" w:fill="FFFFFF"/>
+        </w:rPr>
+        <w:t>, 2011</w:t>
+      </w:r>
+      <w:r>
+        <w:rPr>
+          <w:rFonts w:cs="Arial"/>
+          <w:color w:val="222222"/>
+          <w:szCs w:val="22"/>
+          <w:shd w:val="clear" w:color="auto" w:fill="FFFFFF"/>
+        </w:rPr>
+        <w:t>;</w:t>
+      </w:r>
+      <w:r>
+        <w:rPr>
+          <w:szCs w:val="22"/>
+        </w:rPr>
+        <w:t xml:space="preserve"> Anderson, R., et al, 2013</w:t>
+      </w:r>
+      <w:r>
+        <w:t>)</w:t>
+      </w:r>
+      <w:r>
+        <w:t>, it was decided that a bespoke, virtual currency would be best.</w:t>
+      </w:r>
+    </w:p>
+    <w:p>
+      <w:pPr>
+        <w:pStyle w:val="NormalWeb"/>
+      </w:pPr>
+      <w:r>
+        <w:t xml:space="preserve">During the literature review, it was found that smaller group sizes are more effective at encouraging collaboration that is beneficial to all participants (De Cremer, D. and </w:t>
+      </w:r>
+      <w:proofErr w:type="spellStart"/>
+      <w:r>
+        <w:t>Leonardelli</w:t>
+      </w:r>
+      <w:proofErr w:type="spellEnd"/>
+      <w:r>
+        <w:t>, G., 2003), therefore ‘Backscratcher’ was designed so that only one user would be allowed to accept a task, at which point it would be removed from the view of other participants. Furthermore, the analysis of Luther’s work (2009) deduced that users should be highly encouraged to collaborate away from technology, in order to enable social collaboration to take place. It should be noted however, that the artefact was not designed to force physical collaboration, because anonymity provides users a level of freedom in determining when and how thei</w:t>
+      </w:r>
+      <w:r>
+        <w:t>r personal details are revealed (Chester, A. and Gwynne, G., 2006), creating an environment where the participants can feel secure and con</w:t>
+      </w:r>
+      <w:r>
+        <w:t>trol the flow of collaboration.</w:t>
+      </w:r>
+    </w:p>
+    <w:p>
+      <w:pPr>
+        <w:pStyle w:val="NormalWeb"/>
+      </w:pPr>
+      <w:r>
+        <w:t>3.</w:t>
+      </w:r>
+      <w:r>
+        <w:t xml:space="preserve"> </w:t>
+      </w:r>
+      <w:r>
+        <w:t xml:space="preserve">Building or coding </w:t>
+      </w:r>
+      <w:r>
+        <w:t>(Medium-large)</w:t>
+      </w:r>
+    </w:p>
+    <w:p>
+      <w:pPr>
+        <w:pStyle w:val="NormalWeb"/>
+      </w:pPr>
+    </w:p>
+    <w:p>
+      <w:pPr>
+        <w:pStyle w:val="NormalWeb"/>
+      </w:pPr>
+    </w:p>
+    <w:p>
+      <w:pPr>
+        <w:spacing w:after="0"/>
+        <w:rPr>
+          <w:rFonts w:eastAsia="Times New Roman" w:cs="Times New Roman"/>
+          <w:b/>
+          <w:szCs w:val="24"/>
+          <w:lang w:eastAsia="en-GB"/>
+        </w:rPr>
+      </w:pPr>
+      <w:r>
+        <w:rPr>
+          <w:b/>
+        </w:rPr>
+        <w:br w:type="page"/>
+      </w:r>
+    </w:p>
+    <w:p>
+      <w:pPr>
+        <w:pStyle w:val="NormalWeb"/>
+      </w:pPr>
+      <w:r>
+        <w:lastRenderedPageBreak/>
+        <w:t xml:space="preserve">In order to ensure that the research conducted for this project is ethical, participants have been kept anonymous and were provided with a consent form (below) which was designed to be clear and </w:t>
+      </w:r>
+      <w:r>
+        <w:rPr>
+          <w:szCs w:val="22"/>
+        </w:rPr>
+        <w:t>concise (</w:t>
+      </w:r>
+      <w:proofErr w:type="spellStart"/>
+      <w:r>
+        <w:rPr>
+          <w:rFonts w:cs="Arial"/>
+          <w:color w:val="222222"/>
+          <w:szCs w:val="22"/>
+          <w:shd w:val="clear" w:color="auto" w:fill="FFFFFF"/>
+        </w:rPr>
+        <w:t>Loverde</w:t>
+      </w:r>
+      <w:proofErr w:type="spellEnd"/>
+      <w:r>
+        <w:rPr>
+          <w:rFonts w:cs="Arial"/>
+          <w:color w:val="222222"/>
+          <w:szCs w:val="22"/>
+          <w:shd w:val="clear" w:color="auto" w:fill="FFFFFF"/>
+        </w:rPr>
+        <w:t>, M., et al, 1989</w:t>
+      </w:r>
+      <w:r>
+        <w:rPr>
+          <w:szCs w:val="22"/>
+        </w:rPr>
+        <w:t>)</w:t>
+      </w:r>
+      <w:r>
+        <w:rPr>
+          <w:szCs w:val="22"/>
+        </w:rPr>
+        <w:t>.</w:t>
+      </w:r>
+    </w:p>
+    <w:p>
+      <w:pPr>
+        <w:pStyle w:val="NormalWeb"/>
+        <w:jc w:val="center"/>
+      </w:pPr>
+      <w:r>
+        <w:rPr>
+          <w:noProof/>
+        </w:rPr>
+        <w:drawing>
+          <wp:inline distT="0" distB="0" distL="0" distR="0" wp14:anchorId="5ABAD15C" wp14:editId="54FE5DAB">
+            <wp:extent cx="5753100" cy="8119915"/>
+            <wp:effectExtent l="0" t="0" r="0" b="0"/>
+            <wp:docPr id="4" name="Picture 4"/>
+            <wp:cNvGraphicFramePr>
+              <a:graphicFrameLocks xmlns:a="http://schemas.openxmlformats.org/drawingml/2006/main" noChangeAspect="1"/>
+            </wp:cNvGraphicFramePr>
+            <a:graphic xmlns:a="http://schemas.openxmlformats.org/drawingml/2006/main">
+              <a:graphicData uri="http://schemas.openxmlformats.org/drawingml/2006/picture">
+                <pic:pic xmlns:pic="http://schemas.openxmlformats.org/drawingml/2006/picture">
+                  <pic:nvPicPr>
+                    <pic:cNvPr id="1" name=""/>
+                    <pic:cNvPicPr/>
+                  </pic:nvPicPr>
+                  <pic:blipFill rotWithShape="1">
+                    <a:blip r:embed="rId29"/>
+                    <a:srcRect l="68579" t="13335" r="13223" b="8531"/>
+                    <a:stretch/>
+                  </pic:blipFill>
+                  <pic:spPr bwMode="auto">
+                    <a:xfrm>
+                      <a:off x="0" y="0"/>
+                      <a:ext cx="5799175" cy="8184945"/>
+                    </a:xfrm>
+                    <a:prstGeom prst="rect">
+                      <a:avLst/>
+                    </a:prstGeom>
+                    <a:ln>
+                      <a:noFill/>
+                    </a:ln>
+                    <a:extLst>
+                      <a:ext uri="{53640926-AAD7-44D8-BBD7-CCE9431645EC}">
+                        <a14:shadowObscured xmlns:a14="http://schemas.microsoft.com/office/drawing/2010/main"/>
+                      </a:ext>
+                    </a:extLst>
+                  </pic:spPr>
+                </pic:pic>
+              </a:graphicData>
+            </a:graphic>
+          </wp:inline>
+        </w:drawing>
+      </w:r>
+    </w:p>
+    <w:p>
+      <w:pPr>
+        <w:pStyle w:val="NormalWeb"/>
+      </w:pPr>
+      <w:r>
+        <w:rPr>
+          <w:b/>
+        </w:rPr>
+        <w:lastRenderedPageBreak/>
+        <w:t>5</w:t>
+      </w:r>
+      <w:r>
+        <w:rPr>
+          <w:b/>
+        </w:rPr>
+        <w:t>.</w:t>
+      </w:r>
+      <w:r>
+        <w:t xml:space="preserve"> Study design (short summary of research methods section) – including hypotheses. </w:t>
+      </w:r>
+      <w:r>
+        <w:t>(Small-Med)</w:t>
+      </w:r>
+    </w:p>
+    <w:p>
+      <w:pPr>
+        <w:pStyle w:val="NormalWeb"/>
+      </w:pPr>
+      <w:r>
+        <w:t>As discussed in the Research Methods section, all participants took part in a week-long field experiment, where they were told to use ‘Backscratcher’ as little, or as much as they desired, it was determined that by conducting the research gathering in this manner, users would be afforded the freedom of a non-testing environment and could provide an insight into the possible real-world usage of a currency-based collaborative platform. Following their experiment, participants then took part in focus groups and answered questionnaires, so that their use of the system could be analysed.</w:t>
+      </w:r>
+    </w:p>
+    <w:p>
+      <w:pPr>
+        <w:pStyle w:val="NormalWeb"/>
+      </w:pPr>
+      <w:r>
+        <w:t>In order to ascertain the participants detailed opinions on the system and what changes might be needed, qualitative focus groups</w:t>
+      </w:r>
+      <w:r>
+        <w:t xml:space="preserve"> were</w:t>
+      </w:r>
+      <w:r>
+        <w:t xml:space="preserve"> conducted</w:t>
+      </w:r>
+      <w:r>
+        <w:t xml:space="preserve"> with participants</w:t>
+      </w:r>
+      <w:r>
+        <w:t>.</w:t>
+      </w:r>
+    </w:p>
+    <w:p>
+      <w:pPr>
+        <w:pStyle w:val="NormalWeb"/>
+        <w:rPr>
+          <w:b/>
+        </w:rPr>
+      </w:pPr>
+      <w:r>
+        <w:rPr>
+          <w:b/>
+        </w:rPr>
+        <w:t>Focus Group</w:t>
+      </w:r>
+    </w:p>
+    <w:p>
+      <w:pPr>
+        <w:pStyle w:val="NormalWeb"/>
+        <w:numPr>
+          <w:ilvl w:val="0"/>
+          <w:numId w:val="34"/>
+        </w:numPr>
+      </w:pPr>
+      <w:r>
+        <w:t>What did you think about the use of a virtual currency?</w:t>
+      </w:r>
+    </w:p>
+    <w:p>
+      <w:pPr>
+        <w:pStyle w:val="NormalWeb"/>
+        <w:numPr>
+          <w:ilvl w:val="0"/>
+          <w:numId w:val="34"/>
+        </w:numPr>
+      </w:pPr>
+      <w:r>
+        <w:t>Have you used any form of collaborative platform before?</w:t>
+      </w:r>
+    </w:p>
+    <w:p>
+      <w:pPr>
+        <w:pStyle w:val="NormalWeb"/>
+        <w:numPr>
+          <w:ilvl w:val="0"/>
+          <w:numId w:val="34"/>
+        </w:numPr>
+      </w:pPr>
+      <w:r>
+        <w:t>What made you want to contribute (or not) to the service? Why?</w:t>
+      </w:r>
+    </w:p>
+    <w:p>
+      <w:pPr>
+        <w:pStyle w:val="NormalWeb"/>
+        <w:numPr>
+          <w:ilvl w:val="0"/>
+          <w:numId w:val="34"/>
+        </w:numPr>
+      </w:pPr>
+      <w:r>
+        <w:t>Would you use the system again? Why?</w:t>
+      </w:r>
+    </w:p>
+    <w:p>
+      <w:pPr>
+        <w:pStyle w:val="NormalWeb"/>
+        <w:numPr>
+          <w:ilvl w:val="0"/>
+          <w:numId w:val="34"/>
+        </w:numPr>
+      </w:pPr>
+      <w:r>
+        <w:t>What changes would you make to the system?</w:t>
+      </w:r>
+    </w:p>
+    <w:p>
+      <w:pPr>
+        <w:pStyle w:val="NormalWeb"/>
+        <w:numPr>
+          <w:ilvl w:val="0"/>
+          <w:numId w:val="34"/>
+        </w:numPr>
+      </w:pPr>
+      <w:r>
+        <w:t>Did you use the ‘tip’ system? Why?</w:t>
+      </w:r>
+    </w:p>
+    <w:p>
+      <w:pPr>
+        <w:pStyle w:val="NormalWeb"/>
+      </w:pPr>
+    </w:p>
+    <w:p>
+      <w:pPr>
+        <w:pStyle w:val="NormalWeb"/>
+      </w:pPr>
+      <w:r>
+        <w:t>Given the focus group’s qualitative approach, the questionnaire was designed to provide a form of quantitative response to the artefact.</w:t>
+      </w:r>
+    </w:p>
+    <w:p>
+      <w:pPr>
+        <w:pStyle w:val="NormalWeb"/>
+        <w:rPr>
+          <w:b/>
+        </w:rPr>
+      </w:pPr>
+      <w:r>
+        <w:rPr>
+          <w:b/>
+        </w:rPr>
+        <w:t>Questionnaire</w:t>
+      </w:r>
+    </w:p>
+    <w:p>
+      <w:pPr>
+        <w:pStyle w:val="NormalWeb"/>
+        <w:numPr>
+          <w:ilvl w:val="0"/>
+          <w:numId w:val="35"/>
+        </w:numPr>
+      </w:pPr>
+      <w:r>
+        <w:t>Did you like the system?</w:t>
+      </w:r>
+    </w:p>
+    <w:p>
+      <w:pPr>
+        <w:pStyle w:val="NormalWeb"/>
+        <w:numPr>
+          <w:ilvl w:val="0"/>
+          <w:numId w:val="35"/>
+        </w:numPr>
+      </w:pPr>
+      <w:r>
+        <w:t>On a scale of 1 to 10 (1 being not at all, 10 being everyday), how much did you use ‘Backscratcher’?</w:t>
+      </w:r>
+    </w:p>
+    <w:p>
+      <w:pPr>
+        <w:pStyle w:val="NormalWeb"/>
+        <w:numPr>
+          <w:ilvl w:val="0"/>
+          <w:numId w:val="35"/>
+        </w:numPr>
+      </w:pPr>
+      <w:r>
+        <w:t>Did knowing that you would receive compensation encourage you to help others?</w:t>
+      </w:r>
+    </w:p>
+    <w:p>
+      <w:pPr>
+        <w:pStyle w:val="NormalWeb"/>
+        <w:numPr>
+          <w:ilvl w:val="0"/>
+          <w:numId w:val="35"/>
+        </w:numPr>
+      </w:pPr>
+      <w:r>
+        <w:t>Do you think that you collaborated more whilst using ‘Backscratcher’ than you normally would?</w:t>
+      </w:r>
+    </w:p>
+    <w:p>
+      <w:pPr>
+        <w:pStyle w:val="NormalWeb"/>
+        <w:numPr>
+          <w:ilvl w:val="0"/>
+          <w:numId w:val="35"/>
+        </w:numPr>
+      </w:pPr>
+      <w:r>
+        <w:t>How many people did you work with?</w:t>
+      </w:r>
+    </w:p>
+    <w:p>
+      <w:pPr>
+        <w:pStyle w:val="NormalWeb"/>
+        <w:numPr>
+          <w:ilvl w:val="0"/>
+          <w:numId w:val="35"/>
+        </w:numPr>
+      </w:pPr>
+      <w:r>
+        <w:t>How would rate the usability of ‘Backscratcher’? (1 being unusable, 10 being perfect)</w:t>
+      </w:r>
+    </w:p>
+    <w:p>
+      <w:pPr>
+        <w:pStyle w:val="NormalWeb"/>
+        <w:numPr>
+          <w:ilvl w:val="0"/>
+          <w:numId w:val="35"/>
+        </w:numPr>
+      </w:pPr>
+      <w:r>
+        <w:t>Overall, how would you rate</w:t>
+      </w:r>
+      <w:bookmarkStart w:id="2" w:name="_GoBack"/>
+      <w:bookmarkEnd w:id="2"/>
+      <w:r>
+        <w:t xml:space="preserve"> ‘Backscratcher’? (1 being unusable, 10 being perfect)</w:t>
+      </w:r>
+    </w:p>
+    <w:p>
+      <w:pPr>
+        <w:pStyle w:val="NormalWeb"/>
+      </w:pPr>
+    </w:p>
+    <w:p>
+      <w:pPr>
+        <w:pStyle w:val="NormalWeb"/>
+      </w:pPr>
+      <w:r>
+        <w:t xml:space="preserve">6. Testing (Med-Large – </w:t>
+      </w:r>
+      <w:r>
+        <w:rPr>
+          <w:b/>
+        </w:rPr>
+        <w:t>mention the ongoing testing by myself</w:t>
+      </w:r>
+      <w:r>
+        <w:t>, then user-testing {7})</w:t>
+      </w:r>
+    </w:p>
+    <w:p>
+      <w:pPr>
+        <w:pStyle w:val="NormalWeb"/>
+      </w:pPr>
+    </w:p>
+    <w:p>
+      <w:pPr>
+        <w:pStyle w:val="NormalWeb"/>
+      </w:pPr>
+    </w:p>
+    <w:p>
+      <w:pPr>
+        <w:pStyle w:val="NormalWeb"/>
+      </w:pPr>
+      <w:r>
+        <w:t xml:space="preserve">7. A detailed description of the procedure that each study participant experienced. Include every detail that would be needed in order to replicate your work. </w:t>
+      </w:r>
+    </w:p>
+    <w:p>
+      <w:pPr>
+        <w:pStyle w:val="NormalWeb"/>
+      </w:pPr>
+    </w:p>
+    <w:p>
+      <w:pPr>
+        <w:pStyle w:val="NormalWeb"/>
+      </w:pPr>
+    </w:p>
+    <w:p>
+      <w:pPr>
+        <w:pStyle w:val="NormalWeb"/>
+      </w:pPr>
+      <w:r>
+        <w:t xml:space="preserve">8. Results of experiment – present in the format of a scientific report. </w:t>
+      </w:r>
+      <w:r>
+        <w:t>(As long as it needs to be)</w:t>
+      </w:r>
+    </w:p>
+    <w:p>
+      <w:pPr>
+        <w:pStyle w:val="NormalWeb"/>
+      </w:pPr>
+    </w:p>
+    <w:p>
+      <w:pPr>
+        <w:pStyle w:val="NormalWeb"/>
+      </w:pPr>
+    </w:p>
+    <w:p>
+      <w:pPr>
+        <w:pStyle w:val="NormalWeb"/>
+      </w:pPr>
+      <w:r>
+        <w:t>9. Analysis of results. Consider the results of your work with respect to both your own specific hypotheses and wider context identified in your literature review.</w:t>
+      </w:r>
+      <w:r>
+        <w:t xml:space="preserve"> (Med-Large)</w:t>
+      </w:r>
+    </w:p>
+    <w:p>
+      <w:pPr>
+        <w:pStyle w:val="NormalWeb"/>
+      </w:pPr>
+      <w:r>
         <w:t>(</w:t>
       </w:r>
       <w:r>
@@ -3451,6 +4169,14 @@
     </w:p>
     <w:p>
       <w:pPr>
+        <w:pStyle w:val="NormalWeb"/>
+      </w:pPr>
+      <w:r>
+        <w:t>[2400 words approx.]</w:t>
+      </w:r>
+    </w:p>
+    <w:p>
+      <w:pPr>
         <w:spacing w:after="0"/>
       </w:pPr>
       <w:bookmarkStart w:id="3" w:name="_Toc434623898"/>
@@ -3458,23 +4184,13 @@
         <w:br w:type="page"/>
       </w:r>
     </w:p>
-    <w:p>
-      <w:pPr>
-        <w:spacing w:after="0"/>
-        <w:rPr>
-          <w:rFonts w:eastAsia="Droid Sans Fallback" w:cs="FreeSans"/>
-          <w:sz w:val="28"/>
-          <w:szCs w:val="28"/>
-          <w:u w:val="single"/>
-        </w:rPr>
-      </w:pPr>
-    </w:p>
     <w:bookmarkEnd w:id="3"/>
     <w:p>
       <w:pPr>
         <w:pStyle w:val="Heading1"/>
       </w:pPr>
       <w:r>
+        <w:lastRenderedPageBreak/>
         <w:t>Project Conclusion</w:t>
       </w:r>
     </w:p>
@@ -3588,7 +4304,7 @@
         </w:rPr>
         <w:t xml:space="preserve"> Available from </w:t>
       </w:r>
-      <w:hyperlink r:id="rId29" w:history="1">
+      <w:hyperlink r:id="rId30" w:history="1">
         <w:r>
           <w:rPr>
             <w:rStyle w:val="Hyperlink"/>
@@ -3702,7 +4418,7 @@
         </w:rPr>
         <w:t xml:space="preserve"> Available from </w:t>
       </w:r>
-      <w:hyperlink r:id="rId30" w:history="1">
+      <w:hyperlink r:id="rId31" w:history="1">
         <w:r>
           <w:rPr>
             <w:rStyle w:val="Hyperlink"/>
@@ -3818,7 +4534,7 @@
         </w:rPr>
         <w:t xml:space="preserve"> Available from </w:t>
       </w:r>
-      <w:hyperlink r:id="rId31" w:history="1">
+      <w:hyperlink r:id="rId32" w:history="1">
         <w:r>
           <w:rPr>
             <w:rStyle w:val="Hyperlink"/>
@@ -3861,6 +4577,83 @@
           <w:szCs w:val="22"/>
         </w:rPr>
       </w:pPr>
+      <w:r>
+        <w:rPr>
+          <w:color w:val="000000"/>
+          <w:szCs w:val="22"/>
+        </w:rPr>
+        <w:t>Chester, A. and Gwynne, G. (1998) Online teaching: Encouraging collaboration through anonymity.</w:t>
+      </w:r>
+      <w:r>
+        <w:rPr>
+          <w:rStyle w:val="apple-converted-space"/>
+          <w:color w:val="000000"/>
+          <w:szCs w:val="22"/>
+        </w:rPr>
+        <w:t> </w:t>
+      </w:r>
+      <w:r>
+        <w:rPr>
+          <w:i/>
+          <w:iCs/>
+          <w:color w:val="000000"/>
+          <w:szCs w:val="22"/>
+        </w:rPr>
+        <w:t>Journal of Computer</w:t>
+      </w:r>
+      <w:r>
+        <w:rPr>
+          <w:rFonts w:cs="Cambria Math"/>
+          <w:i/>
+          <w:iCs/>
+          <w:color w:val="000000"/>
+          <w:szCs w:val="22"/>
+        </w:rPr>
+        <w:t>‐</w:t>
+      </w:r>
+      <w:r>
+        <w:rPr>
+          <w:i/>
+          <w:iCs/>
+          <w:color w:val="000000"/>
+          <w:szCs w:val="22"/>
+        </w:rPr>
+        <w:t>Mediated Communication,</w:t>
+      </w:r>
+      <w:r>
+        <w:rPr>
+          <w:rStyle w:val="apple-converted-space"/>
+          <w:i/>
+          <w:iCs/>
+          <w:color w:val="000000"/>
+          <w:szCs w:val="22"/>
+        </w:rPr>
+        <w:t> </w:t>
+      </w:r>
+      <w:r>
+        <w:rPr>
+          <w:color w:val="000000"/>
+          <w:szCs w:val="22"/>
+        </w:rPr>
+        <w:t>4(2) 0-0.]</w:t>
+      </w:r>
+    </w:p>
+    <w:p>
+      <w:pPr>
+        <w:pStyle w:val="NormalWeb"/>
+        <w:rPr>
+          <w:szCs w:val="22"/>
+        </w:rPr>
+      </w:pPr>
+    </w:p>
+    <w:p>
+      <w:pPr>
+        <w:pStyle w:val="NormalWeb"/>
+        <w:rPr>
+          <w:color w:val="000000"/>
+          <w:szCs w:val="22"/>
+        </w:rPr>
+      </w:pPr>
     </w:p>
     <w:p>
       <w:pPr>
@@ -3871,8 +4664,8 @@
       </w:pPr>
     </w:p>
     <w:sectPr>
-      <w:headerReference w:type="default" r:id="rId32"/>
-      <w:footerReference w:type="default" r:id="rId33"/>
+      <w:headerReference w:type="default" r:id="rId33"/>
+      <w:footerReference w:type="default" r:id="rId34"/>
       <w:pgSz w:w="11906" w:h="16838"/>
       <w:pgMar w:top="1440" w:right="1440" w:bottom="1440" w:left="1440" w:header="0" w:footer="0" w:gutter="0"/>
       <w:pgNumType w:start="0"/>
@@ -3930,7 +4723,7 @@
       <w:rPr>
         <w:noProof/>
       </w:rPr>
-      <w:t>8</w:t>
+      <w:t>17</w:t>
     </w:r>
     <w:r>
       <w:fldChar w:fldCharType="end"/>
@@ -4318,6 +5111,92 @@
     </w:lvl>
   </w:abstractNum>
   <w:abstractNum w:abstractNumId="3" w15:restartNumberingAfterBreak="0">
+    <w:nsid w:val="12C96CCE"/>
+    <w:multiLevelType w:val="hybridMultilevel"/>
+    <w:tmpl w:val="8B12AC90"/>
+    <w:lvl w:ilvl="0" w:tplc="0809000F">
+      <w:start w:val="1"/>
+      <w:numFmt w:val="decimal"/>
+      <w:lvlText w:val="%1."/>
+      <w:lvlJc w:val="left"/>
+      <w:pPr>
+        <w:ind w:left="720" w:hanging="360"/>
+      </w:pPr>
+    </w:lvl>
+    <w:lvl w:ilvl="1" w:tplc="08090019" w:tentative="1">
+      <w:start w:val="1"/>
+      <w:numFmt w:val="lowerLetter"/>
+      <w:lvlText w:val="%2."/>
+      <w:lvlJc w:val="left"/>
+      <w:pPr>
+        <w:ind w:left="1440" w:hanging="360"/>
+      </w:pPr>
+    </w:lvl>
+    <w:lvl w:ilvl="2" w:tplc="0809001B" w:tentative="1">
+      <w:start w:val="1"/>
+      <w:numFmt w:val="lowerRoman"/>
+      <w:lvlText w:val="%3."/>
+      <w:lvlJc w:val="right"/>
+      <w:pPr>
+        <w:ind w:left="2160" w:hanging="180"/>
+      </w:pPr>
+    </w:lvl>
+    <w:lvl w:ilvl="3" w:tplc="0809000F" w:tentative="1">
+      <w:start w:val="1"/>
+      <w:numFmt w:val="decimal"/>
+      <w:lvlText w:val="%4."/>
+      <w:lvlJc w:val="left"/>
+      <w:pPr>
+        <w:ind w:left="2880" w:hanging="360"/>
+      </w:pPr>
+    </w:lvl>
+    <w:lvl w:ilvl="4" w:tplc="08090019" w:tentative="1">
+      <w:start w:val="1"/>
+      <w:numFmt w:val="lowerLetter"/>
+      <w:lvlText w:val="%5."/>
+      <w:lvlJc w:val="left"/>
+      <w:pPr>
+        <w:ind w:left="3600" w:hanging="360"/>
+      </w:pPr>
+    </w:lvl>
+    <w:lvl w:ilvl="5" w:tplc="0809001B" w:tentative="1">
+      <w:start w:val="1"/>
+      <w:numFmt w:val="lowerRoman"/>
+      <w:lvlText w:val="%6."/>
+      <w:lvlJc w:val="right"/>
+      <w:pPr>
+        <w:ind w:left="4320" w:hanging="180"/>
+      </w:pPr>
+    </w:lvl>
+    <w:lvl w:ilvl="6" w:tplc="0809000F" w:tentative="1">
+      <w:start w:val="1"/>
+      <w:numFmt w:val="decimal"/>
+      <w:lvlText w:val="%7."/>
+      <w:lvlJc w:val="left"/>
+      <w:pPr>
+        <w:ind w:left="5040" w:hanging="360"/>
+      </w:pPr>
+    </w:lvl>
+    <w:lvl w:ilvl="7" w:tplc="08090019" w:tentative="1">
+      <w:start w:val="1"/>
+      <w:numFmt w:val="lowerLetter"/>
+      <w:lvlText w:val="%8."/>
+      <w:lvlJc w:val="left"/>
+      <w:pPr>
+        <w:ind w:left="5760" w:hanging="360"/>
+      </w:pPr>
+    </w:lvl>
+    <w:lvl w:ilvl="8" w:tplc="0809001B" w:tentative="1">
+      <w:start w:val="1"/>
+      <w:numFmt w:val="lowerRoman"/>
+      <w:lvlText w:val="%9."/>
+      <w:lvlJc w:val="right"/>
+      <w:pPr>
+        <w:ind w:left="6480" w:hanging="180"/>
+      </w:pPr>
+    </w:lvl>
+  </w:abstractNum>
+  <w:abstractNum w:abstractNumId="4" w15:restartNumberingAfterBreak="0">
     <w:nsid w:val="22BD5810"/>
     <w:multiLevelType w:val="multilevel"/>
     <w:tmpl w:val="44BC57EC"/>
@@ -4430,7 +5309,93 @@
       </w:rPr>
     </w:lvl>
   </w:abstractNum>
-  <w:abstractNum w:abstractNumId="4" w15:restartNumberingAfterBreak="0">
+  <w:abstractNum w:abstractNumId="5" w15:restartNumberingAfterBreak="0">
+    <w:nsid w:val="277747A0"/>
+    <w:multiLevelType w:val="hybridMultilevel"/>
+    <w:tmpl w:val="8B12AC90"/>
+    <w:lvl w:ilvl="0" w:tplc="0809000F">
+      <w:start w:val="1"/>
+      <w:numFmt w:val="decimal"/>
+      <w:lvlText w:val="%1."/>
+      <w:lvlJc w:val="left"/>
+      <w:pPr>
+        <w:ind w:left="720" w:hanging="360"/>
+      </w:pPr>
+    </w:lvl>
+    <w:lvl w:ilvl="1" w:tplc="08090019" w:tentative="1">
+      <w:start w:val="1"/>
+      <w:numFmt w:val="lowerLetter"/>
+      <w:lvlText w:val="%2."/>
+      <w:lvlJc w:val="left"/>
+      <w:pPr>
+        <w:ind w:left="1440" w:hanging="360"/>
+      </w:pPr>
+    </w:lvl>
+    <w:lvl w:ilvl="2" w:tplc="0809001B" w:tentative="1">
+      <w:start w:val="1"/>
+      <w:numFmt w:val="lowerRoman"/>
+      <w:lvlText w:val="%3."/>
+      <w:lvlJc w:val="right"/>
+      <w:pPr>
+        <w:ind w:left="2160" w:hanging="180"/>
+      </w:pPr>
+    </w:lvl>
+    <w:lvl w:ilvl="3" w:tplc="0809000F" w:tentative="1">
+      <w:start w:val="1"/>
+      <w:numFmt w:val="decimal"/>
+      <w:lvlText w:val="%4."/>
+      <w:lvlJc w:val="left"/>
+      <w:pPr>
+        <w:ind w:left="2880" w:hanging="360"/>
+      </w:pPr>
+    </w:lvl>
+    <w:lvl w:ilvl="4" w:tplc="08090019" w:tentative="1">
+      <w:start w:val="1"/>
+      <w:numFmt w:val="lowerLetter"/>
+      <w:lvlText w:val="%5."/>
+      <w:lvlJc w:val="left"/>
+      <w:pPr>
+        <w:ind w:left="3600" w:hanging="360"/>
+      </w:pPr>
+    </w:lvl>
+    <w:lvl w:ilvl="5" w:tplc="0809001B" w:tentative="1">
+      <w:start w:val="1"/>
+      <w:numFmt w:val="lowerRoman"/>
+      <w:lvlText w:val="%6."/>
+      <w:lvlJc w:val="right"/>
+      <w:pPr>
+        <w:ind w:left="4320" w:hanging="180"/>
+      </w:pPr>
+    </w:lvl>
+    <w:lvl w:ilvl="6" w:tplc="0809000F" w:tentative="1">
+      <w:start w:val="1"/>
+      <w:numFmt w:val="decimal"/>
+      <w:lvlText w:val="%7."/>
+      <w:lvlJc w:val="left"/>
+      <w:pPr>
+        <w:ind w:left="5040" w:hanging="360"/>
+      </w:pPr>
+    </w:lvl>
+    <w:lvl w:ilvl="7" w:tplc="08090019" w:tentative="1">
+      <w:start w:val="1"/>
+      <w:numFmt w:val="lowerLetter"/>
+      <w:lvlText w:val="%8."/>
+      <w:lvlJc w:val="left"/>
+      <w:pPr>
+        <w:ind w:left="5760" w:hanging="360"/>
+      </w:pPr>
+    </w:lvl>
+    <w:lvl w:ilvl="8" w:tplc="0809001B" w:tentative="1">
+      <w:start w:val="1"/>
+      <w:numFmt w:val="lowerRoman"/>
+      <w:lvlText w:val="%9."/>
+      <w:lvlJc w:val="right"/>
+      <w:pPr>
+        <w:ind w:left="6480" w:hanging="180"/>
+      </w:pPr>
+    </w:lvl>
+  </w:abstractNum>
+  <w:abstractNum w:abstractNumId="6" w15:restartNumberingAfterBreak="0">
     <w:nsid w:val="2D025D5E"/>
     <w:multiLevelType w:val="hybridMultilevel"/>
     <w:tmpl w:val="50CCF86E"/>
@@ -4519,7 +5484,97 @@
       </w:pPr>
     </w:lvl>
   </w:abstractNum>
-  <w:abstractNum w:abstractNumId="5" w15:restartNumberingAfterBreak="0">
+  <w:abstractNum w:abstractNumId="7" w15:restartNumberingAfterBreak="0">
+    <w:nsid w:val="2DA07E72"/>
+    <w:multiLevelType w:val="hybridMultilevel"/>
+    <w:tmpl w:val="FF1C5D22"/>
+    <w:lvl w:ilvl="0" w:tplc="252A18F0">
+      <w:start w:val="1"/>
+      <w:numFmt w:val="decimal"/>
+      <w:lvlText w:val="%1."/>
+      <w:lvlJc w:val="left"/>
+      <w:pPr>
+        <w:ind w:left="720" w:hanging="360"/>
+      </w:pPr>
+      <w:rPr>
+        <w:rFonts w:hint="default"/>
+        <w:b/>
+      </w:rPr>
+    </w:lvl>
+    <w:lvl w:ilvl="1" w:tplc="08090019" w:tentative="1">
+      <w:start w:val="1"/>
+      <w:numFmt w:val="lowerLetter"/>
+      <w:lvlText w:val="%2."/>
+      <w:lvlJc w:val="left"/>
+      <w:pPr>
+        <w:ind w:left="1440" w:hanging="360"/>
+      </w:pPr>
+    </w:lvl>
+    <w:lvl w:ilvl="2" w:tplc="0809001B" w:tentative="1">
+      <w:start w:val="1"/>
+      <w:numFmt w:val="lowerRoman"/>
+      <w:lvlText w:val="%3."/>
+      <w:lvlJc w:val="right"/>
+      <w:pPr>
+        <w:ind w:left="2160" w:hanging="180"/>
+      </w:pPr>
+    </w:lvl>
+    <w:lvl w:ilvl="3" w:tplc="0809000F" w:tentative="1">
+      <w:start w:val="1"/>
+      <w:numFmt w:val="decimal"/>
+      <w:lvlText w:val="%4."/>
+      <w:lvlJc w:val="left"/>
+      <w:pPr>
+        <w:ind w:left="2880" w:hanging="360"/>
+      </w:pPr>
+    </w:lvl>
+    <w:lvl w:ilvl="4" w:tplc="08090019" w:tentative="1">
+      <w:start w:val="1"/>
+      <w:numFmt w:val="lowerLetter"/>
+      <w:lvlText w:val="%5."/>
+      <w:lvlJc w:val="left"/>
+      <w:pPr>
+        <w:ind w:left="3600" w:hanging="360"/>
+      </w:pPr>
+    </w:lvl>
+    <w:lvl w:ilvl="5" w:tplc="0809001B" w:tentative="1">
+      <w:start w:val="1"/>
+      <w:numFmt w:val="lowerRoman"/>
+      <w:lvlText w:val="%6."/>
+      <w:lvlJc w:val="right"/>
+      <w:pPr>
+        <w:ind w:left="4320" w:hanging="180"/>
+      </w:pPr>
+    </w:lvl>
+    <w:lvl w:ilvl="6" w:tplc="0809000F" w:tentative="1">
+      <w:start w:val="1"/>
+      <w:numFmt w:val="decimal"/>
+      <w:lvlText w:val="%7."/>
+      <w:lvlJc w:val="left"/>
+      <w:pPr>
+        <w:ind w:left="5040" w:hanging="360"/>
+      </w:pPr>
+    </w:lvl>
+    <w:lvl w:ilvl="7" w:tplc="08090019" w:tentative="1">
+      <w:start w:val="1"/>
+      <w:numFmt w:val="lowerLetter"/>
+      <w:lvlText w:val="%8."/>
+      <w:lvlJc w:val="left"/>
+      <w:pPr>
+        <w:ind w:left="5760" w:hanging="360"/>
+      </w:pPr>
+    </w:lvl>
+    <w:lvl w:ilvl="8" w:tplc="0809001B" w:tentative="1">
+      <w:start w:val="1"/>
+      <w:numFmt w:val="lowerRoman"/>
+      <w:lvlText w:val="%9."/>
+      <w:lvlJc w:val="right"/>
+      <w:pPr>
+        <w:ind w:left="6480" w:hanging="180"/>
+      </w:pPr>
+    </w:lvl>
+  </w:abstractNum>
+  <w:abstractNum w:abstractNumId="8" w15:restartNumberingAfterBreak="0">
     <w:nsid w:val="31D461E1"/>
     <w:multiLevelType w:val="multilevel"/>
     <w:tmpl w:val="5B9A7A1A"/>
@@ -4632,7 +5687,7 @@
       </w:rPr>
     </w:lvl>
   </w:abstractNum>
-  <w:abstractNum w:abstractNumId="6" w15:restartNumberingAfterBreak="0">
+  <w:abstractNum w:abstractNumId="9" w15:restartNumberingAfterBreak="0">
     <w:nsid w:val="34350D4F"/>
     <w:multiLevelType w:val="hybridMultilevel"/>
     <w:tmpl w:val="6BC6F860"/>
@@ -4745,7 +5800,93 @@
       </w:rPr>
     </w:lvl>
   </w:abstractNum>
-  <w:abstractNum w:abstractNumId="7" w15:restartNumberingAfterBreak="0">
+  <w:abstractNum w:abstractNumId="10" w15:restartNumberingAfterBreak="0">
+    <w:nsid w:val="39B21952"/>
+    <w:multiLevelType w:val="hybridMultilevel"/>
+    <w:tmpl w:val="222A3002"/>
+    <w:lvl w:ilvl="0" w:tplc="0809000F">
+      <w:start w:val="1"/>
+      <w:numFmt w:val="decimal"/>
+      <w:lvlText w:val="%1."/>
+      <w:lvlJc w:val="left"/>
+      <w:pPr>
+        <w:ind w:left="720" w:hanging="360"/>
+      </w:pPr>
+    </w:lvl>
+    <w:lvl w:ilvl="1" w:tplc="08090019" w:tentative="1">
+      <w:start w:val="1"/>
+      <w:numFmt w:val="lowerLetter"/>
+      <w:lvlText w:val="%2."/>
+      <w:lvlJc w:val="left"/>
+      <w:pPr>
+        <w:ind w:left="1440" w:hanging="360"/>
+      </w:pPr>
+    </w:lvl>
+    <w:lvl w:ilvl="2" w:tplc="0809001B" w:tentative="1">
+      <w:start w:val="1"/>
+      <w:numFmt w:val="lowerRoman"/>
+      <w:lvlText w:val="%3."/>
+      <w:lvlJc w:val="right"/>
+      <w:pPr>
+        <w:ind w:left="2160" w:hanging="180"/>
+      </w:pPr>
+    </w:lvl>
+    <w:lvl w:ilvl="3" w:tplc="0809000F" w:tentative="1">
+      <w:start w:val="1"/>
+      <w:numFmt w:val="decimal"/>
+      <w:lvlText w:val="%4."/>
+      <w:lvlJc w:val="left"/>
+      <w:pPr>
+        <w:ind w:left="2880" w:hanging="360"/>
+      </w:pPr>
+    </w:lvl>
+    <w:lvl w:ilvl="4" w:tplc="08090019" w:tentative="1">
+      <w:start w:val="1"/>
+      <w:numFmt w:val="lowerLetter"/>
+      <w:lvlText w:val="%5."/>
+      <w:lvlJc w:val="left"/>
+      <w:pPr>
+        <w:ind w:left="3600" w:hanging="360"/>
+      </w:pPr>
+    </w:lvl>
+    <w:lvl w:ilvl="5" w:tplc="0809001B" w:tentative="1">
+      <w:start w:val="1"/>
+      <w:numFmt w:val="lowerRoman"/>
+      <w:lvlText w:val="%6."/>
+      <w:lvlJc w:val="right"/>
+      <w:pPr>
+        <w:ind w:left="4320" w:hanging="180"/>
+      </w:pPr>
+    </w:lvl>
+    <w:lvl w:ilvl="6" w:tplc="0809000F" w:tentative="1">
+      <w:start w:val="1"/>
+      <w:numFmt w:val="decimal"/>
+      <w:lvlText w:val="%7."/>
+      <w:lvlJc w:val="left"/>
+      <w:pPr>
+        <w:ind w:left="5040" w:hanging="360"/>
+      </w:pPr>
+    </w:lvl>
+    <w:lvl w:ilvl="7" w:tplc="08090019" w:tentative="1">
+      <w:start w:val="1"/>
+      <w:numFmt w:val="lowerLetter"/>
+      <w:lvlText w:val="%8."/>
+      <w:lvlJc w:val="left"/>
+      <w:pPr>
+        <w:ind w:left="5760" w:hanging="360"/>
+      </w:pPr>
+    </w:lvl>
+    <w:lvl w:ilvl="8" w:tplc="0809001B" w:tentative="1">
+      <w:start w:val="1"/>
+      <w:numFmt w:val="lowerRoman"/>
+      <w:lvlText w:val="%9."/>
+      <w:lvlJc w:val="right"/>
+      <w:pPr>
+        <w:ind w:left="6480" w:hanging="180"/>
+      </w:pPr>
+    </w:lvl>
+  </w:abstractNum>
+  <w:abstractNum w:abstractNumId="11" w15:restartNumberingAfterBreak="0">
     <w:nsid w:val="3BC11B92"/>
     <w:multiLevelType w:val="hybridMultilevel"/>
     <w:tmpl w:val="9CCE0146"/>
@@ -4834,7 +5975,7 @@
       </w:pPr>
     </w:lvl>
   </w:abstractNum>
-  <w:abstractNum w:abstractNumId="8" w15:restartNumberingAfterBreak="0">
+  <w:abstractNum w:abstractNumId="12" w15:restartNumberingAfterBreak="0">
     <w:nsid w:val="3F0C6AD0"/>
     <w:multiLevelType w:val="hybridMultilevel"/>
     <w:tmpl w:val="ED9E4DB0"/>
@@ -4923,7 +6064,7 @@
       </w:pPr>
     </w:lvl>
   </w:abstractNum>
-  <w:abstractNum w:abstractNumId="9" w15:restartNumberingAfterBreak="0">
+  <w:abstractNum w:abstractNumId="13" w15:restartNumberingAfterBreak="0">
     <w:nsid w:val="4FA77525"/>
     <w:multiLevelType w:val="hybridMultilevel"/>
     <w:tmpl w:val="5FEAF092"/>
@@ -5012,7 +6153,7 @@
       </w:pPr>
     </w:lvl>
   </w:abstractNum>
-  <w:abstractNum w:abstractNumId="10" w15:restartNumberingAfterBreak="0">
+  <w:abstractNum w:abstractNumId="14" w15:restartNumberingAfterBreak="0">
     <w:nsid w:val="542A19AD"/>
     <w:multiLevelType w:val="hybridMultilevel"/>
     <w:tmpl w:val="D8F00390"/>
@@ -5124,7 +6265,7 @@
       </w:rPr>
     </w:lvl>
   </w:abstractNum>
-  <w:abstractNum w:abstractNumId="11" w15:restartNumberingAfterBreak="0">
+  <w:abstractNum w:abstractNumId="15" w15:restartNumberingAfterBreak="0">
     <w:nsid w:val="555A1C43"/>
     <w:multiLevelType w:val="multilevel"/>
     <w:tmpl w:val="C346EAFE"/>
@@ -5237,7 +6378,7 @@
       </w:rPr>
     </w:lvl>
   </w:abstractNum>
-  <w:abstractNum w:abstractNumId="12" w15:restartNumberingAfterBreak="0">
+  <w:abstractNum w:abstractNumId="16" w15:restartNumberingAfterBreak="0">
     <w:nsid w:val="599162C8"/>
     <w:multiLevelType w:val="hybridMultilevel"/>
     <w:tmpl w:val="9692D7EA"/>
@@ -5326,7 +6467,7 @@
       </w:pPr>
     </w:lvl>
   </w:abstractNum>
-  <w:abstractNum w:abstractNumId="13" w15:restartNumberingAfterBreak="0">
+  <w:abstractNum w:abstractNumId="17" w15:restartNumberingAfterBreak="0">
     <w:nsid w:val="5C1674C7"/>
     <w:multiLevelType w:val="hybridMultilevel"/>
     <w:tmpl w:val="F94C6752"/>
@@ -5415,7 +6556,7 @@
       </w:pPr>
     </w:lvl>
   </w:abstractNum>
-  <w:abstractNum w:abstractNumId="14" w15:restartNumberingAfterBreak="0">
+  <w:abstractNum w:abstractNumId="18" w15:restartNumberingAfterBreak="0">
     <w:nsid w:val="5CBE281B"/>
     <w:multiLevelType w:val="hybridMultilevel"/>
     <w:tmpl w:val="DC02EF26"/>
@@ -5504,7 +6645,7 @@
       </w:pPr>
     </w:lvl>
   </w:abstractNum>
-  <w:abstractNum w:abstractNumId="15" w15:restartNumberingAfterBreak="0">
+  <w:abstractNum w:abstractNumId="19" w15:restartNumberingAfterBreak="0">
     <w:nsid w:val="6041647F"/>
     <w:multiLevelType w:val="hybridMultilevel"/>
     <w:tmpl w:val="801E96CE"/>
@@ -5593,7 +6734,7 @@
       </w:pPr>
     </w:lvl>
   </w:abstractNum>
-  <w:abstractNum w:abstractNumId="16" w15:restartNumberingAfterBreak="0">
+  <w:abstractNum w:abstractNumId="20" w15:restartNumberingAfterBreak="0">
     <w:nsid w:val="63A46204"/>
     <w:multiLevelType w:val="hybridMultilevel"/>
     <w:tmpl w:val="61964770"/>
@@ -5682,7 +6823,7 @@
       </w:pPr>
     </w:lvl>
   </w:abstractNum>
-  <w:abstractNum w:abstractNumId="17" w15:restartNumberingAfterBreak="0">
+  <w:abstractNum w:abstractNumId="21" w15:restartNumberingAfterBreak="0">
     <w:nsid w:val="64183798"/>
     <w:multiLevelType w:val="hybridMultilevel"/>
     <w:tmpl w:val="6B68D43A"/>
@@ -5771,7 +6912,7 @@
       </w:pPr>
     </w:lvl>
   </w:abstractNum>
-  <w:abstractNum w:abstractNumId="18" w15:restartNumberingAfterBreak="0">
+  <w:abstractNum w:abstractNumId="22" w15:restartNumberingAfterBreak="0">
     <w:nsid w:val="66C44C36"/>
     <w:multiLevelType w:val="hybridMultilevel"/>
     <w:tmpl w:val="E452C7F2"/>
@@ -5860,7 +7001,7 @@
       </w:pPr>
     </w:lvl>
   </w:abstractNum>
-  <w:abstractNum w:abstractNumId="19" w15:restartNumberingAfterBreak="0">
+  <w:abstractNum w:abstractNumId="23" w15:restartNumberingAfterBreak="0">
     <w:nsid w:val="6BF26958"/>
     <w:multiLevelType w:val="hybridMultilevel"/>
     <w:tmpl w:val="B02ACE52"/>
@@ -5972,7 +7113,7 @@
       </w:rPr>
     </w:lvl>
   </w:abstractNum>
-  <w:abstractNum w:abstractNumId="20" w15:restartNumberingAfterBreak="0">
+  <w:abstractNum w:abstractNumId="24" w15:restartNumberingAfterBreak="0">
     <w:nsid w:val="6CF826F3"/>
     <w:multiLevelType w:val="hybridMultilevel"/>
     <w:tmpl w:val="0E88EB48"/>
@@ -6061,7 +7202,7 @@
       </w:pPr>
     </w:lvl>
   </w:abstractNum>
-  <w:abstractNum w:abstractNumId="21" w15:restartNumberingAfterBreak="0">
+  <w:abstractNum w:abstractNumId="25" w15:restartNumberingAfterBreak="0">
     <w:nsid w:val="70786A0B"/>
     <w:multiLevelType w:val="hybridMultilevel"/>
     <w:tmpl w:val="E6503964"/>
@@ -6150,7 +7291,7 @@
       </w:pPr>
     </w:lvl>
   </w:abstractNum>
-  <w:abstractNum w:abstractNumId="22" w15:restartNumberingAfterBreak="0">
+  <w:abstractNum w:abstractNumId="26" w15:restartNumberingAfterBreak="0">
     <w:nsid w:val="735A25CB"/>
     <w:multiLevelType w:val="hybridMultilevel"/>
     <w:tmpl w:val="86C4B1F0"/>
@@ -6239,7 +7380,7 @@
       </w:pPr>
     </w:lvl>
   </w:abstractNum>
-  <w:abstractNum w:abstractNumId="23" w15:restartNumberingAfterBreak="0">
+  <w:abstractNum w:abstractNumId="27" w15:restartNumberingAfterBreak="0">
     <w:nsid w:val="743A188C"/>
     <w:multiLevelType w:val="hybridMultilevel"/>
     <w:tmpl w:val="1192742A"/>
@@ -6328,7 +7469,7 @@
       </w:pPr>
     </w:lvl>
   </w:abstractNum>
-  <w:abstractNum w:abstractNumId="24" w15:restartNumberingAfterBreak="0">
+  <w:abstractNum w:abstractNumId="28" w15:restartNumberingAfterBreak="0">
     <w:nsid w:val="77AA0242"/>
     <w:multiLevelType w:val="hybridMultilevel"/>
     <w:tmpl w:val="4D123D04"/>
@@ -6417,7 +7558,7 @@
       </w:pPr>
     </w:lvl>
   </w:abstractNum>
-  <w:abstractNum w:abstractNumId="25" w15:restartNumberingAfterBreak="0">
+  <w:abstractNum w:abstractNumId="29" w15:restartNumberingAfterBreak="0">
     <w:nsid w:val="77E72F3D"/>
     <w:multiLevelType w:val="hybridMultilevel"/>
     <w:tmpl w:val="EEB2E4E4"/>
@@ -6529,7 +7670,7 @@
       </w:rPr>
     </w:lvl>
   </w:abstractNum>
-  <w:abstractNum w:abstractNumId="26" w15:restartNumberingAfterBreak="0">
+  <w:abstractNum w:abstractNumId="30" w15:restartNumberingAfterBreak="0">
     <w:nsid w:val="78F93D63"/>
     <w:multiLevelType w:val="hybridMultilevel"/>
     <w:tmpl w:val="D3B45BE0"/>
@@ -6642,7 +7783,7 @@
       </w:rPr>
     </w:lvl>
   </w:abstractNum>
-  <w:abstractNum w:abstractNumId="27" w15:restartNumberingAfterBreak="0">
+  <w:abstractNum w:abstractNumId="31" w15:restartNumberingAfterBreak="0">
     <w:nsid w:val="790638FE"/>
     <w:multiLevelType w:val="hybridMultilevel"/>
     <w:tmpl w:val="BFEC3CB6"/>
@@ -6731,7 +7872,7 @@
       </w:pPr>
     </w:lvl>
   </w:abstractNum>
-  <w:abstractNum w:abstractNumId="28" w15:restartNumberingAfterBreak="0">
+  <w:abstractNum w:abstractNumId="32" w15:restartNumberingAfterBreak="0">
     <w:nsid w:val="79CC5D35"/>
     <w:multiLevelType w:val="hybridMultilevel"/>
     <w:tmpl w:val="AB94F7AE"/>
@@ -6820,7 +7961,7 @@
       </w:pPr>
     </w:lvl>
   </w:abstractNum>
-  <w:abstractNum w:abstractNumId="29" w15:restartNumberingAfterBreak="0">
+  <w:abstractNum w:abstractNumId="33" w15:restartNumberingAfterBreak="0">
     <w:nsid w:val="7B733623"/>
     <w:multiLevelType w:val="hybridMultilevel"/>
     <w:tmpl w:val="DCFAFEEC"/>
@@ -6909,7 +8050,7 @@
       </w:pPr>
     </w:lvl>
   </w:abstractNum>
-  <w:abstractNum w:abstractNumId="30" w15:restartNumberingAfterBreak="0">
+  <w:abstractNum w:abstractNumId="34" w15:restartNumberingAfterBreak="0">
     <w:nsid w:val="7E880DCB"/>
     <w:multiLevelType w:val="hybridMultilevel"/>
     <w:tmpl w:val="006C8AEA"/>
@@ -7000,34 +8141,34 @@
     </w:lvl>
   </w:abstractNum>
   <w:num w:numId="1">
-    <w:abstractNumId w:val="26"/>
+    <w:abstractNumId w:val="30"/>
   </w:num>
   <w:num w:numId="2">
-    <w:abstractNumId w:val="25"/>
+    <w:abstractNumId w:val="29"/>
   </w:num>
   <w:num w:numId="3">
-    <w:abstractNumId w:val="10"/>
+    <w:abstractNumId w:val="14"/>
   </w:num>
   <w:num w:numId="4">
-    <w:abstractNumId w:val="14"/>
+    <w:abstractNumId w:val="18"/>
   </w:num>
   <w:num w:numId="5">
-    <w:abstractNumId w:val="24"/>
+    <w:abstractNumId w:val="28"/>
   </w:num>
   <w:num w:numId="6">
-    <w:abstractNumId w:val="15"/>
+    <w:abstractNumId w:val="19"/>
   </w:num>
   <w:num w:numId="7">
-    <w:abstractNumId w:val="12"/>
+    <w:abstractNumId w:val="16"/>
   </w:num>
   <w:num w:numId="8">
-    <w:abstractNumId w:val="27"/>
+    <w:abstractNumId w:val="31"/>
   </w:num>
   <w:num w:numId="9">
-    <w:abstractNumId w:val="16"/>
+    <w:abstractNumId w:val="20"/>
   </w:num>
   <w:num w:numId="10">
-    <w:abstractNumId w:val="21"/>
+    <w:abstractNumId w:val="25"/>
   </w:num>
   <w:num w:numId="11">
     <w:abstractNumId w:val="0"/>
@@ -7036,61 +8177,73 @@
     <w:abstractNumId w:val="1"/>
   </w:num>
   <w:num w:numId="13">
-    <w:abstractNumId w:val="7"/>
+    <w:abstractNumId w:val="11"/>
   </w:num>
   <w:num w:numId="14">
-    <w:abstractNumId w:val="18"/>
+    <w:abstractNumId w:val="22"/>
   </w:num>
   <w:num w:numId="15">
     <w:abstractNumId w:val="2"/>
   </w:num>
   <w:num w:numId="16">
-    <w:abstractNumId w:val="30"/>
+    <w:abstractNumId w:val="34"/>
   </w:num>
   <w:num w:numId="17">
+    <w:abstractNumId w:val="27"/>
+  </w:num>
+  <w:num w:numId="18">
+    <w:abstractNumId w:val="6"/>
+  </w:num>
+  <w:num w:numId="19">
+    <w:abstractNumId w:val="32"/>
+  </w:num>
+  <w:num w:numId="20">
+    <w:abstractNumId w:val="26"/>
+  </w:num>
+  <w:num w:numId="21">
+    <w:abstractNumId w:val="21"/>
+  </w:num>
+  <w:num w:numId="22">
+    <w:abstractNumId w:val="33"/>
+  </w:num>
+  <w:num w:numId="23">
+    <w:abstractNumId w:val="12"/>
+  </w:num>
+  <w:num w:numId="24">
+    <w:abstractNumId w:val="17"/>
+  </w:num>
+  <w:num w:numId="25">
     <w:abstractNumId w:val="23"/>
   </w:num>
-  <w:num w:numId="18">
+  <w:num w:numId="26">
+    <w:abstractNumId w:val="9"/>
+  </w:num>
+  <w:num w:numId="27">
+    <w:abstractNumId w:val="13"/>
+  </w:num>
+  <w:num w:numId="28">
+    <w:abstractNumId w:val="24"/>
+  </w:num>
+  <w:num w:numId="29">
     <w:abstractNumId w:val="4"/>
   </w:num>
-  <w:num w:numId="19">
-    <w:abstractNumId w:val="28"/>
-  </w:num>
-  <w:num w:numId="20">
-    <w:abstractNumId w:val="22"/>
-  </w:num>
-  <w:num w:numId="21">
-    <w:abstractNumId w:val="17"/>
-  </w:num>
-  <w:num w:numId="22">
-    <w:abstractNumId w:val="29"/>
-  </w:num>
-  <w:num w:numId="23">
+  <w:num w:numId="30">
     <w:abstractNumId w:val="8"/>
   </w:num>
-  <w:num w:numId="24">
-    <w:abstractNumId w:val="13"/>
+  <w:num w:numId="31">
+    <w:abstractNumId w:val="15"/>
   </w:num>
-  <w:num w:numId="25">
-    <w:abstractNumId w:val="19"/>
+  <w:num w:numId="32">
+    <w:abstractNumId w:val="7"/>
   </w:num>
-  <w:num w:numId="26">
-    <w:abstractNumId w:val="6"/>
+  <w:num w:numId="33">
+    <w:abstractNumId w:val="10"/>
   </w:num>
-  <w:num w:numId="27">
-    <w:abstractNumId w:val="9"/>
-  </w:num>
-  <w:num w:numId="28">
-    <w:abstractNumId w:val="20"/>
-  </w:num>
-  <w:num w:numId="29">
+  <w:num w:numId="34">
     <w:abstractNumId w:val="3"/>
   </w:num>
-  <w:num w:numId="30">
+  <w:num w:numId="35">
     <w:abstractNumId w:val="5"/>
-  </w:num>
-  <w:num w:numId="31">
-    <w:abstractNumId w:val="11"/>
   </w:num>
   <w:numIdMacAtCleanup w:val="14"/>
 </w:numbering>
@@ -8268,7 +9421,7 @@
 </file>
 
 <file path=customXml/itemProps1.xml><?xml version="1.0" encoding="utf-8"?>
-<ds:datastoreItem xmlns:ds="http://schemas.openxmlformats.org/officeDocument/2006/customXml" ds:itemID="{228F1C12-6795-433C-966A-B2E45A3B4A7F}">
+<ds:datastoreItem xmlns:ds="http://schemas.openxmlformats.org/officeDocument/2006/customXml" ds:itemID="{E5ABC08D-D48B-4DF1-BC8F-EA105DF3843C}">
   <ds:schemaRefs>
     <ds:schemaRef ds:uri="http://schemas.openxmlformats.org/officeDocument/2006/bibliography"/>
   </ds:schemaRefs>

</xml_diff>